<commit_message>
Fully implement p02.Processor Scheduling
</commit_message>
<xml_diff>
--- a/Algos/02.Combinations&GreedyAlgos/Exercises/04. Algorithms-Greedy-Algorithms-Homework.docx
+++ b/Algos/02.Combinations&GreedyAlgos/Exercises/04. Algorithms-Greedy-Algorithms-Homework.docx
@@ -52,8 +52,6 @@
           <w:t>"Algortihms" course @ Software University</w:t>
         </w:r>
       </w:hyperlink>
-      <w:bookmarkStart w:id="0" w:name="_GoBack"/>
-      <w:bookmarkEnd w:id="0"/>
       <w:r>
         <w:t xml:space="preserve">. Submit your solutions to the automated </w:t>
       </w:r>
@@ -190,7 +188,15 @@
         <w:t>quantity Q</w:t>
       </w:r>
       <w:r>
-        <w:t xml:space="preserve"> of an item we are allowed to take – we can take any amount in the range [0 … </w:t>
+        <w:t xml:space="preserve"> of an item we </w:t>
+      </w:r>
+      <w:proofErr w:type="gramStart"/>
+      <w:r>
+        <w:t>are allowed to</w:t>
+      </w:r>
+      <w:proofErr w:type="gramEnd"/>
+      <w:r>
+        <w:t xml:space="preserve"> take – we can take any amount in the range [0 … </w:t>
       </w:r>
       <w:r>
         <w:t>Q</w:t>
@@ -1403,8 +1409,17 @@
         <w:jc w:val="both"/>
       </w:pPr>
       <w:r>
-        <w:t>Since tasks can be performed in different order, when printing the output, order the tasks based on their deadline in increasing order and then by value in decreasing order.</w:t>
-      </w:r>
+        <w:t xml:space="preserve">Since tasks can be performed in different order, </w:t>
+      </w:r>
+      <w:r>
+        <w:rPr>
+          <w:b/>
+          <w:bCs/>
+        </w:rPr>
+        <w:t>when printing the output, order the tasks based on their deadline in increasing order and then by value in decreasing order.</w:t>
+      </w:r>
+      <w:bookmarkStart w:id="0" w:name="_GoBack"/>
+      <w:bookmarkEnd w:id="0"/>
     </w:p>
     <w:p>
       <w:pPr>
@@ -3985,7 +4000,7 @@
       <w:rPr>
         <w:noProof/>
       </w:rPr>
-      <w:pict>
+      <w:pict w14:anchorId="703F2902">
         <v:shapetype id="_x0000_t202" coordsize="21600,21600" o:spt="202" path="m,l,21600r21600,l21600,xe">
           <v:stroke joinstyle="miter"/>
           <v:path gradientshapeok="t" o:connecttype="rect"/>
@@ -4014,7 +4029,7 @@
       <w:rPr>
         <w:noProof/>
       </w:rPr>
-      <w:pict>
+      <w:pict w14:anchorId="42152AE3">
         <v:shape id="Text Box 3" o:spid="_x0000_s2052" type="#_x0000_t202" style="position:absolute;margin-left:446.5pt;margin-top:33.55pt;width:70.9pt;height:15.95pt;z-index:251662336;visibility:visible;mso-width-relative:margin;mso-height-relative:margin;v-text-anchor:middle" o:gfxdata="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" filled="f" stroked="f" strokeweight=".5pt">
           <v:textbox inset="0,0,0,0">
             <w:txbxContent>
@@ -4077,31 +4092,16 @@
                   </w:rPr>
                   <w:t xml:space="preserve"> of </w:t>
                 </w:r>
-                <w:r>
-                  <w:fldChar w:fldCharType="begin"/>
-                </w:r>
-                <w:r>
-                  <w:instrText xml:space="preserve"> NUMPAGES   \* MERGEFORMAT </w:instrText>
-                </w:r>
-                <w:r>
-                  <w:fldChar w:fldCharType="separate"/>
-                </w:r>
-                <w:r>
-                  <w:rPr>
-                    <w:noProof/>
-                    <w:sz w:val="18"/>
-                    <w:szCs w:val="18"/>
-                  </w:rPr>
-                  <w:t>5</w:t>
-                </w:r>
-                <w:r>
-                  <w:rPr>
-                    <w:noProof/>
-                    <w:sz w:val="18"/>
-                    <w:szCs w:val="18"/>
-                  </w:rPr>
-                  <w:fldChar w:fldCharType="end"/>
-                </w:r>
+                <w:fldSimple w:instr=" NUMPAGES   \* MERGEFORMAT ">
+                  <w:r>
+                    <w:rPr>
+                      <w:noProof/>
+                      <w:sz w:val="18"/>
+                      <w:szCs w:val="18"/>
+                    </w:rPr>
+                    <w:t>5</w:t>
+                  </w:r>
+                </w:fldSimple>
               </w:p>
             </w:txbxContent>
           </v:textbox>
@@ -4115,7 +4115,7 @@
         <w:sz w:val="24"/>
         <w:szCs w:val="24"/>
       </w:rPr>
-      <w:pict>
+      <w:pict w14:anchorId="411B155D">
         <v:shape id="Text Box 17" o:spid="_x0000_s2051" type="#_x0000_t202" style="position:absolute;margin-left:124.2pt;margin-top:13.9pt;width:396.3pt;height:40.45pt;z-index:251654144;visibility:visible;mso-wrap-distance-top:3.6pt;mso-wrap-distance-bottom:3.6pt;mso-width-relative:margin;mso-height-relative:margin" o:gfxdata="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" filled="f" stroked="f">
           <v:textbox inset=".5mm,1.2mm,.5mm,.5mm">
             <w:txbxContent>
@@ -4200,7 +4200,7 @@
                     <w:szCs w:val="20"/>
                   </w:rPr>
                   <w:drawing>
-                    <wp:inline distT="0" distB="0" distL="0" distR="0">
+                    <wp:inline distT="0" distB="0" distL="0" distR="0" wp14:anchorId="770D57C3" wp14:editId="55ECC85A">
                       <wp:extent cx="200025" cy="200025"/>
                       <wp:effectExtent l="0" t="0" r="9525" b="9525"/>
                       <wp:docPr id="31" name="Picture 31">
@@ -4251,7 +4251,7 @@
                     <w:szCs w:val="20"/>
                   </w:rPr>
                   <w:drawing>
-                    <wp:inline distT="0" distB="0" distL="0" distR="0">
+                    <wp:inline distT="0" distB="0" distL="0" distR="0" wp14:anchorId="77CF0FEA" wp14:editId="5DA28170">
                       <wp:extent cx="200025" cy="200025"/>
                       <wp:effectExtent l="0" t="0" r="9525" b="9525"/>
                       <wp:docPr id="32" name="Picture 32">
@@ -4302,7 +4302,7 @@
                     <w:szCs w:val="20"/>
                   </w:rPr>
                   <w:drawing>
-                    <wp:inline distT="0" distB="0" distL="0" distR="0">
+                    <wp:inline distT="0" distB="0" distL="0" distR="0" wp14:anchorId="3E4C8239" wp14:editId="182CAB10">
                       <wp:extent cx="200025" cy="200025"/>
                       <wp:effectExtent l="0" t="0" r="9525" b="9525"/>
                       <wp:docPr id="33" name="Picture 33">
@@ -4353,7 +4353,7 @@
                     <w:szCs w:val="20"/>
                   </w:rPr>
                   <w:drawing>
-                    <wp:inline distT="0" distB="0" distL="0" distR="0">
+                    <wp:inline distT="0" distB="0" distL="0" distR="0" wp14:anchorId="04AB3CF0" wp14:editId="384D788A">
                       <wp:extent cx="200025" cy="200025"/>
                       <wp:effectExtent l="0" t="0" r="9525" b="9525"/>
                       <wp:docPr id="34" name="Picture 34">
@@ -4404,7 +4404,7 @@
                     <w:szCs w:val="20"/>
                   </w:rPr>
                   <w:drawing>
-                    <wp:inline distT="0" distB="0" distL="0" distR="0">
+                    <wp:inline distT="0" distB="0" distL="0" distR="0" wp14:anchorId="0F160633" wp14:editId="5AF8919E">
                       <wp:extent cx="200025" cy="200025"/>
                       <wp:effectExtent l="0" t="0" r="9525" b="9525"/>
                       <wp:docPr id="35" name="Picture 35">
@@ -4455,7 +4455,7 @@
                     <w:szCs w:val="20"/>
                   </w:rPr>
                   <w:drawing>
-                    <wp:inline distT="0" distB="0" distL="0" distR="0">
+                    <wp:inline distT="0" distB="0" distL="0" distR="0" wp14:anchorId="0CF731FE" wp14:editId="02459DB7">
                       <wp:extent cx="200025" cy="200025"/>
                       <wp:effectExtent l="0" t="0" r="9525" b="9525"/>
                       <wp:docPr id="36" name="Picture 36">
@@ -4506,7 +4506,7 @@
                     <w:szCs w:val="20"/>
                   </w:rPr>
                   <w:drawing>
-                    <wp:inline distT="0" distB="0" distL="0" distR="0">
+                    <wp:inline distT="0" distB="0" distL="0" distR="0" wp14:anchorId="43C0310C" wp14:editId="3F2682B6">
                       <wp:extent cx="200025" cy="200025"/>
                       <wp:effectExtent l="0" t="0" r="9525" b="9525"/>
                       <wp:docPr id="37" name="Picture 37">
@@ -4557,7 +4557,7 @@
                     <w:szCs w:val="20"/>
                   </w:rPr>
                   <w:drawing>
-                    <wp:inline distT="0" distB="0" distL="0" distR="0">
+                    <wp:inline distT="0" distB="0" distL="0" distR="0" wp14:anchorId="4371596F" wp14:editId="6E80BE94">
                       <wp:extent cx="200025" cy="200025"/>
                       <wp:effectExtent l="0" t="0" r="9525" b="9525"/>
                       <wp:docPr id="38" name="Picture 38">
@@ -4608,7 +4608,7 @@
                     <w:szCs w:val="20"/>
                   </w:rPr>
                   <w:drawing>
-                    <wp:inline distT="0" distB="0" distL="0" distR="0">
+                    <wp:inline distT="0" distB="0" distL="0" distR="0" wp14:anchorId="5C1C2A00" wp14:editId="3F84341E">
                       <wp:extent cx="200025" cy="200025"/>
                       <wp:effectExtent l="0" t="0" r="9525" b="9525"/>
                       <wp:docPr id="39" name="Picture 39">
@@ -4659,7 +4659,7 @@
                     <w:szCs w:val="20"/>
                   </w:rPr>
                   <w:drawing>
-                    <wp:inline distT="0" distB="0" distL="0" distR="0">
+                    <wp:inline distT="0" distB="0" distL="0" distR="0" wp14:anchorId="4DD02EE0" wp14:editId="46A32842">
                       <wp:extent cx="200025" cy="200025"/>
                       <wp:effectExtent l="0" t="0" r="9525" b="9525"/>
                       <wp:docPr id="40" name="Picture 40">
@@ -4707,7 +4707,7 @@
       <w:rPr>
         <w:noProof/>
       </w:rPr>
-      <w:pict>
+      <w:pict w14:anchorId="470F74E4">
         <v:line id="Straight Connector 1" o:spid="_x0000_s2050" style="position:absolute;flip:y;z-index:251660288;visibility:visible;mso-width-relative:margin;mso-height-relative:margin" from="-.35pt,11.2pt" to="520.45pt,11.2pt" o:gfxdata="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" strokecolor="#f37123" strokeweight="1pt">
           <v:stroke endcap="round"/>
         </v:line>
@@ -4717,7 +4717,7 @@
       <w:rPr>
         <w:noProof/>
       </w:rPr>
-      <w:pict>
+      <w:pict w14:anchorId="37041C14">
         <v:shape id="Text Box 4" o:spid="_x0000_s2049" type="#_x0000_t202" style="position:absolute;margin-left:1pt;margin-top:13.75pt;width:123.1pt;height:40.45pt;z-index:251658240;visibility:visible;mso-wrap-distance-top:3.6pt;mso-wrap-distance-bottom:3.6pt;mso-width-relative:margin;mso-height-relative:margin" o:gfxdata="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" filled="f" stroked="f">
           <v:textbox inset=".5mm,.5mm,.5mm,.5mm">
             <w:txbxContent>
@@ -4732,7 +4732,7 @@
                     <w:szCs w:val="20"/>
                   </w:rPr>
                   <w:drawing>
-                    <wp:inline distT="0" distB="0" distL="0" distR="0">
+                    <wp:inline distT="0" distB="0" distL="0" distR="0" wp14:anchorId="7C4C407E" wp14:editId="14531DC8">
                       <wp:extent cx="1360800" cy="439200"/>
                       <wp:effectExtent l="0" t="0" r="0" b="0"/>
                       <wp:docPr id="41" name="Picture 41">
@@ -6514,7 +6514,7 @@
       </w:pPr>
     </w:pPrDefault>
   </w:docDefaults>
-  <w:latentStyles w:defLockedState="0" w:defUIPriority="99" w:defSemiHidden="0" w:defUnhideWhenUsed="0" w:defQFormat="0" w:count="375">
+  <w:latentStyles w:defLockedState="0" w:defUIPriority="99" w:defSemiHidden="0" w:defUnhideWhenUsed="0" w:defQFormat="0" w:count="377">
     <w:lsdException w:name="Normal" w:uiPriority="0" w:qFormat="1"/>
     <w:lsdException w:name="heading 1" w:uiPriority="9" w:qFormat="1"/>
     <w:lsdException w:name="heading 2" w:semiHidden="1" w:uiPriority="9" w:unhideWhenUsed="1" w:qFormat="1"/>
@@ -6620,7 +6620,6 @@
     <w:lsdException w:name="HTML Sample" w:semiHidden="1" w:unhideWhenUsed="1"/>
     <w:lsdException w:name="HTML Typewriter" w:semiHidden="1" w:unhideWhenUsed="1"/>
     <w:lsdException w:name="HTML Variable" w:semiHidden="1" w:unhideWhenUsed="1"/>
-    <w:lsdException w:name="Normal Table" w:semiHidden="1" w:unhideWhenUsed="1"/>
     <w:lsdException w:name="annotation subject" w:semiHidden="1" w:unhideWhenUsed="1"/>
     <w:lsdException w:name="No List" w:semiHidden="1" w:unhideWhenUsed="1"/>
     <w:lsdException w:name="Outline List 1" w:semiHidden="1" w:unhideWhenUsed="1"/>
@@ -6666,11 +6665,9 @@
     <w:lsdException w:name="Table Subtle 1" w:semiHidden="1" w:unhideWhenUsed="1"/>
     <w:lsdException w:name="Table Subtle 2" w:semiHidden="1" w:unhideWhenUsed="1"/>
     <w:lsdException w:name="Table Web 1" w:semiHidden="1" w:unhideWhenUsed="1"/>
-    <w:lsdException w:name="Table Web 2" w:semiHidden="1" w:unhideWhenUsed="1"/>
     <w:lsdException w:name="Table Web 3" w:semiHidden="1" w:unhideWhenUsed="1"/>
     <w:lsdException w:name="Balloon Text" w:semiHidden="1" w:unhideWhenUsed="1"/>
     <w:lsdException w:name="Table Grid" w:uiPriority="59"/>
-    <w:lsdException w:name="Table Theme" w:semiHidden="1" w:unhideWhenUsed="1"/>
     <w:lsdException w:name="Placeholder Text" w:semiHidden="1"/>
     <w:lsdException w:name="No Spacing" w:uiPriority="1"/>
     <w:lsdException w:name="Light Shading" w:uiPriority="60"/>
@@ -6890,6 +6887,8 @@
     <w:lsdException w:name="Smart Hyperlink" w:semiHidden="1" w:unhideWhenUsed="1"/>
     <w:lsdException w:name="Hashtag" w:semiHidden="1" w:unhideWhenUsed="1"/>
     <w:lsdException w:name="Unresolved Mention" w:semiHidden="1" w:unhideWhenUsed="1"/>
+    <w:lsdException w:name="Smart Link" w:semiHidden="1" w:unhideWhenUsed="1"/>
+    <w:lsdException w:name="Smart Link Error" w:semiHidden="1" w:unhideWhenUsed="1"/>
   </w:latentStyles>
   <w:style w:type="paragraph" w:default="1" w:styleId="Normal">
     <w:name w:val="Normal"/>
@@ -7622,7 +7621,7 @@
 </file>
 
 <file path=customXml/itemProps1.xml><?xml version="1.0" encoding="utf-8"?>
-<ds:datastoreItem xmlns:ds="http://schemas.openxmlformats.org/officeDocument/2006/customXml" ds:itemID="{A45D0F49-4E42-4CCE-97D0-EBEB2B43439C}">
+<ds:datastoreItem xmlns:ds="http://schemas.openxmlformats.org/officeDocument/2006/customXml" ds:itemID="{46D1DADD-6D56-4825-A2AA-F23215A5BC63}">
   <ds:schemaRefs>
     <ds:schemaRef ds:uri="http://schemas.openxmlformats.org/officeDocument/2006/bibliography"/>
   </ds:schemaRefs>

</xml_diff>

<commit_message>
Solve p04.Best Lecture's Schedule & p05.EgyptianFractions
</commit_message>
<xml_diff>
--- a/Algos/02.Combinations&GreedyAlgos/Exercises/04. Algorithms-Greedy-Algorithms-Homework.docx
+++ b/Algos/02.Combinations&GreedyAlgos/Exercises/04. Algorithms-Greedy-Algorithms-Homework.docx
@@ -1418,8 +1418,6 @@
         </w:rPr>
         <w:t>when printing the output, order the tasks based on their deadline in increasing order and then by value in decreasing order.</w:t>
       </w:r>
-      <w:bookmarkStart w:id="0" w:name="_GoBack"/>
-      <w:bookmarkEnd w:id="0"/>
     </w:p>
     <w:p>
       <w:pPr>
@@ -1541,7 +1539,14 @@
                 <w:rFonts w:ascii="Consolas" w:hAnsi="Consolas" w:cs="Consolas"/>
                 <w:noProof/>
               </w:rPr>
-              <w:t>30 -</w:t>
+              <w:t xml:space="preserve">30 </w:t>
+            </w:r>
+            <w:r>
+              <w:rPr>
+                <w:rFonts w:ascii="Consolas" w:hAnsi="Consolas" w:cs="Consolas"/>
+                <w:noProof/>
+              </w:rPr>
+              <w:t>–</w:t>
             </w:r>
             <w:r>
               <w:rPr>
@@ -1563,7 +1568,14 @@
                 <w:rFonts w:ascii="Consolas" w:hAnsi="Consolas" w:cs="Consolas"/>
                 <w:noProof/>
               </w:rPr>
-              <w:t>15 -</w:t>
+              <w:t xml:space="preserve">15 </w:t>
+            </w:r>
+            <w:r>
+              <w:rPr>
+                <w:rFonts w:ascii="Consolas" w:hAnsi="Consolas" w:cs="Consolas"/>
+                <w:noProof/>
+              </w:rPr>
+              <w:t>–</w:t>
             </w:r>
             <w:r>
               <w:rPr>
@@ -1585,7 +1597,14 @@
                 <w:rFonts w:ascii="Consolas" w:hAnsi="Consolas" w:cs="Consolas"/>
                 <w:noProof/>
               </w:rPr>
-              <w:t>20 -</w:t>
+              <w:t xml:space="preserve">20 </w:t>
+            </w:r>
+            <w:r>
+              <w:rPr>
+                <w:rFonts w:ascii="Consolas" w:hAnsi="Consolas" w:cs="Consolas"/>
+                <w:noProof/>
+              </w:rPr>
+              <w:t>–</w:t>
             </w:r>
             <w:r>
               <w:rPr>
@@ -1607,7 +1626,14 @@
                 <w:rFonts w:ascii="Consolas" w:hAnsi="Consolas" w:cs="Consolas"/>
                 <w:noProof/>
               </w:rPr>
-              <w:t>50 -</w:t>
+              <w:t xml:space="preserve">50 </w:t>
+            </w:r>
+            <w:r>
+              <w:rPr>
+                <w:rFonts w:ascii="Consolas" w:hAnsi="Consolas" w:cs="Consolas"/>
+                <w:noProof/>
+              </w:rPr>
+              <w:t>–</w:t>
             </w:r>
             <w:r>
               <w:rPr>
@@ -1729,7 +1755,14 @@
                 <w:rFonts w:ascii="Consolas" w:hAnsi="Consolas" w:cs="Consolas"/>
                 <w:noProof/>
               </w:rPr>
-              <w:t>14 -</w:t>
+              <w:t xml:space="preserve">14 </w:t>
+            </w:r>
+            <w:r>
+              <w:rPr>
+                <w:rFonts w:ascii="Consolas" w:hAnsi="Consolas" w:cs="Consolas"/>
+                <w:noProof/>
+              </w:rPr>
+              <w:t>–</w:t>
             </w:r>
             <w:r>
               <w:rPr>
@@ -1830,7 +1863,14 @@
                 <w:rFonts w:ascii="Consolas" w:hAnsi="Consolas" w:cs="Consolas"/>
                 <w:noProof/>
               </w:rPr>
-              <w:t>5 -</w:t>
+              <w:t xml:space="preserve">5 </w:t>
+            </w:r>
+            <w:r>
+              <w:rPr>
+                <w:rFonts w:ascii="Consolas" w:hAnsi="Consolas" w:cs="Consolas"/>
+                <w:noProof/>
+              </w:rPr>
+              <w:t>–</w:t>
             </w:r>
             <w:r>
               <w:rPr>
@@ -1852,7 +1892,14 @@
                 <w:rFonts w:ascii="Consolas" w:hAnsi="Consolas" w:cs="Consolas"/>
                 <w:noProof/>
               </w:rPr>
-              <w:t>6 -</w:t>
+              <w:t xml:space="preserve">6 </w:t>
+            </w:r>
+            <w:r>
+              <w:rPr>
+                <w:rFonts w:ascii="Consolas" w:hAnsi="Consolas" w:cs="Consolas"/>
+                <w:noProof/>
+              </w:rPr>
+              <w:t>–</w:t>
             </w:r>
             <w:r>
               <w:rPr>
@@ -1874,7 +1921,14 @@
                 <w:rFonts w:ascii="Consolas" w:hAnsi="Consolas" w:cs="Consolas"/>
                 <w:noProof/>
               </w:rPr>
-              <w:t>2 -</w:t>
+              <w:t xml:space="preserve">2 </w:t>
+            </w:r>
+            <w:r>
+              <w:rPr>
+                <w:rFonts w:ascii="Consolas" w:hAnsi="Consolas" w:cs="Consolas"/>
+                <w:noProof/>
+              </w:rPr>
+              <w:t>–</w:t>
             </w:r>
             <w:r>
               <w:rPr>
@@ -1896,7 +1950,14 @@
                 <w:rFonts w:ascii="Consolas" w:hAnsi="Consolas" w:cs="Consolas"/>
                 <w:noProof/>
               </w:rPr>
-              <w:t>3 -</w:t>
+              <w:t xml:space="preserve">3 </w:t>
+            </w:r>
+            <w:r>
+              <w:rPr>
+                <w:rFonts w:ascii="Consolas" w:hAnsi="Consolas" w:cs="Consolas"/>
+                <w:noProof/>
+              </w:rPr>
+              <w:t>–</w:t>
             </w:r>
             <w:r>
               <w:rPr>
@@ -1918,7 +1979,14 @@
                 <w:rFonts w:ascii="Consolas" w:hAnsi="Consolas" w:cs="Consolas"/>
                 <w:noProof/>
               </w:rPr>
-              <w:t>8 -</w:t>
+              <w:t xml:space="preserve">8 </w:t>
+            </w:r>
+            <w:r>
+              <w:rPr>
+                <w:rFonts w:ascii="Consolas" w:hAnsi="Consolas" w:cs="Consolas"/>
+                <w:noProof/>
+              </w:rPr>
+              <w:t>–</w:t>
             </w:r>
             <w:r>
               <w:rPr>
@@ -2167,7 +2235,7 @@
     <w:tbl>
       <w:tblPr>
         <w:tblStyle w:val="TableGrid"/>
-        <w:tblW w:w="7067" w:type="dxa"/>
+        <w:tblW w:w="8347" w:type="dxa"/>
         <w:tblInd w:w="108" w:type="dxa"/>
         <w:tblLayout w:type="fixed"/>
         <w:tblCellMar>
@@ -2180,7 +2248,7 @@
       </w:tblPr>
       <w:tblGrid>
         <w:gridCol w:w="970"/>
-        <w:gridCol w:w="6097"/>
+        <w:gridCol w:w="7377"/>
       </w:tblGrid>
       <w:tr>
         <w:tc>
@@ -2204,7 +2272,7 @@
         </w:tc>
         <w:tc>
           <w:tcPr>
-            <w:tcW w:w="6097" w:type="dxa"/>
+            <w:tcW w:w="7377" w:type="dxa"/>
             <w:shd w:val="clear" w:color="auto" w:fill="D9D9D9" w:themeFill="background1" w:themeFillShade="D9"/>
           </w:tcPr>
           <w:p>
@@ -2245,7 +2313,7 @@
         </w:tc>
         <w:tc>
           <w:tcPr>
-            <w:tcW w:w="6097" w:type="dxa"/>
+            <w:tcW w:w="7377" w:type="dxa"/>
           </w:tcPr>
           <w:p>
             <w:pPr>
@@ -2347,7 +2415,7 @@
         </w:tc>
         <w:tc>
           <w:tcPr>
-            <w:tcW w:w="6097" w:type="dxa"/>
+            <w:tcW w:w="7377" w:type="dxa"/>
           </w:tcPr>
           <w:p>
             <w:pPr>
@@ -2464,7 +2532,7 @@
         </w:tc>
         <w:tc>
           <w:tcPr>
-            <w:tcW w:w="6097" w:type="dxa"/>
+            <w:tcW w:w="7377" w:type="dxa"/>
           </w:tcPr>
           <w:p>
             <w:pPr>
@@ -2671,7 +2739,28 @@
             <w:rStyle w:val="Hyperlink"/>
             <w:noProof/>
           </w:rPr>
-          <w:t>Warnsdorff's</w:t>
+          <w:t>Warnsd</w:t>
+        </w:r>
+        <w:r>
+          <w:rPr>
+            <w:rStyle w:val="Hyperlink"/>
+            <w:noProof/>
+          </w:rPr>
+          <w:t>o</w:t>
+        </w:r>
+        <w:r>
+          <w:rPr>
+            <w:rStyle w:val="Hyperlink"/>
+            <w:noProof/>
+          </w:rPr>
+          <w:t>r</w:t>
+        </w:r>
+        <w:r>
+          <w:rPr>
+            <w:rStyle w:val="Hyperlink"/>
+            <w:noProof/>
+          </w:rPr>
+          <w:t>ff's</w:t>
         </w:r>
         <w:r>
           <w:rPr>
@@ -2688,6 +2777,8 @@
       <w:pPr>
         <w:pStyle w:val="Heading2"/>
       </w:pPr>
+      <w:bookmarkStart w:id="0" w:name="_GoBack"/>
+      <w:bookmarkEnd w:id="0"/>
       <w:r>
         <w:t>Best Lectures Schedule</w:t>
       </w:r>
@@ -6620,6 +6711,7 @@
     <w:lsdException w:name="HTML Sample" w:semiHidden="1" w:unhideWhenUsed="1"/>
     <w:lsdException w:name="HTML Typewriter" w:semiHidden="1" w:unhideWhenUsed="1"/>
     <w:lsdException w:name="HTML Variable" w:semiHidden="1" w:unhideWhenUsed="1"/>
+    <w:lsdException w:name="Normal Table" w:semiHidden="1" w:unhideWhenUsed="1"/>
     <w:lsdException w:name="annotation subject" w:semiHidden="1" w:unhideWhenUsed="1"/>
     <w:lsdException w:name="No List" w:semiHidden="1" w:unhideWhenUsed="1"/>
     <w:lsdException w:name="Outline List 1" w:semiHidden="1" w:unhideWhenUsed="1"/>
@@ -6665,9 +6757,11 @@
     <w:lsdException w:name="Table Subtle 1" w:semiHidden="1" w:unhideWhenUsed="1"/>
     <w:lsdException w:name="Table Subtle 2" w:semiHidden="1" w:unhideWhenUsed="1"/>
     <w:lsdException w:name="Table Web 1" w:semiHidden="1" w:unhideWhenUsed="1"/>
+    <w:lsdException w:name="Table Web 2" w:semiHidden="1" w:unhideWhenUsed="1"/>
     <w:lsdException w:name="Table Web 3" w:semiHidden="1" w:unhideWhenUsed="1"/>
     <w:lsdException w:name="Balloon Text" w:semiHidden="1" w:unhideWhenUsed="1"/>
     <w:lsdException w:name="Table Grid" w:uiPriority="59"/>
+    <w:lsdException w:name="Table Theme" w:semiHidden="1" w:unhideWhenUsed="1"/>
     <w:lsdException w:name="Placeholder Text" w:semiHidden="1"/>
     <w:lsdException w:name="No Spacing" w:uiPriority="1"/>
     <w:lsdException w:name="Light Shading" w:uiPriority="60"/>
@@ -7621,7 +7715,7 @@
 </file>
 
 <file path=customXml/itemProps1.xml><?xml version="1.0" encoding="utf-8"?>
-<ds:datastoreItem xmlns:ds="http://schemas.openxmlformats.org/officeDocument/2006/customXml" ds:itemID="{46D1DADD-6D56-4825-A2AA-F23215A5BC63}">
+<ds:datastoreItem xmlns:ds="http://schemas.openxmlformats.org/officeDocument/2006/customXml" ds:itemID="{12D4F3AF-80D5-4BD3-9E81-A699912E6488}">
   <ds:schemaRefs>
     <ds:schemaRef ds:uri="http://schemas.openxmlformats.org/officeDocument/2006/bibliography"/>
   </ds:schemaRefs>

</xml_diff>